<commit_message>
section number two added
</commit_message>
<xml_diff>
--- a/movie_stream.docx
+++ b/movie_stream.docx
@@ -365,6 +365,34 @@
         </w:rPr>
         <w:t>It should not cover the whole screen.(it should cover the space smaller than other section like it look in the picture)</w:t>
       </w:r>
+      <w:r>
+        <w:rPr>
+          <w:sz w:val="32"/>
+          <w:szCs w:val="32"/>
+        </w:rPr>
+        <w:softHyphen/>
+      </w:r>
+      <w:r>
+        <w:rPr>
+          <w:sz w:val="32"/>
+          <w:szCs w:val="32"/>
+        </w:rPr>
+        <w:softHyphen/>
+      </w:r>
+      <w:r>
+        <w:rPr>
+          <w:sz w:val="32"/>
+          <w:szCs w:val="32"/>
+        </w:rPr>
+        <w:softHyphen/>
+      </w:r>
+      <w:r>
+        <w:rPr>
+          <w:sz w:val="32"/>
+          <w:szCs w:val="32"/>
+        </w:rPr>
+        <w:softHyphen/>
+      </w:r>
     </w:p>
     <w:p>
       <w:pPr>
@@ -414,7 +442,95 @@
           <w:sz w:val="32"/>
           <w:szCs w:val="32"/>
         </w:rPr>
-        <w:t xml:space="preserve">   img_03,</w:t>
+        <w:t xml:space="preserve">   </w:t>
+      </w:r>
+    </w:p>
+    <w:p>
+      <w:pPr>
+        <w:rPr>
+          <w:sz w:val="32"/>
+          <w:szCs w:val="32"/>
+        </w:rPr>
+      </w:pPr>
+      <w:r>
+        <w:rPr>
+          <w:sz w:val="32"/>
+          <w:szCs w:val="32"/>
+        </w:rPr>
+        <w:t>Section_06(</w:t>
+      </w:r>
+      <w:r>
+        <w:rPr>
+          <w:sz w:val="32"/>
+          <w:szCs w:val="32"/>
+        </w:rPr>
+        <w:t>Kevoo</w:t>
+      </w:r>
+      <w:r>
+        <w:rPr>
+          <w:sz w:val="32"/>
+          <w:szCs w:val="32"/>
+        </w:rPr>
+        <w:t>):</w:t>
+      </w:r>
+    </w:p>
+    <w:p>
+      <w:pPr>
+        <w:rPr>
+          <w:sz w:val="32"/>
+          <w:szCs w:val="32"/>
+        </w:rPr>
+      </w:pPr>
+      <w:r>
+        <w:rPr>
+          <w:sz w:val="32"/>
+          <w:szCs w:val="32"/>
+        </w:rPr>
+        <w:t>Include frequently asked questions</w:t>
+      </w:r>
+    </w:p>
+    <w:p>
+      <w:pPr>
+        <w:rPr>
+          <w:sz w:val="32"/>
+          <w:szCs w:val="32"/>
+        </w:rPr>
+      </w:pPr>
+      <w:r>
+        <w:rPr>
+          <w:sz w:val="32"/>
+          <w:szCs w:val="32"/>
+        </w:rPr>
+        <w:t>Section_07(</w:t>
+      </w:r>
+      <w:r>
+        <w:rPr>
+          <w:sz w:val="32"/>
+          <w:szCs w:val="32"/>
+        </w:rPr>
+        <w:t>Nyakenda</w:t>
+      </w:r>
+      <w:r>
+        <w:rPr>
+          <w:sz w:val="32"/>
+          <w:szCs w:val="32"/>
+        </w:rPr>
+        <w:t>):</w:t>
+      </w:r>
+    </w:p>
+    <w:p>
+      <w:pPr>
+        <w:rPr>
+          <w:sz w:val="32"/>
+          <w:szCs w:val="32"/>
+        </w:rPr>
+      </w:pPr>
+      <w:r>
+        <w:rPr>
+          <w:sz w:val="32"/>
+          <w:szCs w:val="32"/>
+        </w:rPr>
+        <w:t xml:space="preserve">Include </w:t>
       </w:r>
       <w:r>
         <w:rPr>
@@ -428,21 +544,14 @@
           <w:sz w:val="32"/>
           <w:szCs w:val="32"/>
         </w:rPr>
-        <w:t>img_0</w:t>
-      </w:r>
-      <w:r>
-        <w:rPr>
-          <w:sz w:val="32"/>
-          <w:szCs w:val="32"/>
-        </w:rPr>
-        <w:t>4</w:t>
-      </w:r>
-      <w:r>
-        <w:rPr>
-          <w:sz w:val="32"/>
-          <w:szCs w:val="32"/>
-        </w:rPr>
-        <w:t>,</w:t>
+        <w:t>cards</w:t>
+      </w:r>
+      <w:r>
+        <w:rPr>
+          <w:sz w:val="32"/>
+          <w:szCs w:val="32"/>
+        </w:rPr>
+        <w:t xml:space="preserve"> with effect within it when hover</w:t>
       </w:r>
       <w:r>
         <w:rPr>
@@ -456,130 +565,7 @@
           <w:sz w:val="32"/>
           <w:szCs w:val="32"/>
         </w:rPr>
-        <w:t>img_0</w:t>
-      </w:r>
-      <w:r>
-        <w:rPr>
-          <w:sz w:val="32"/>
-          <w:szCs w:val="32"/>
-        </w:rPr>
-        <w:t>5</w:t>
-      </w:r>
-      <w:r>
-        <w:rPr>
-          <w:sz w:val="32"/>
-          <w:szCs w:val="32"/>
-        </w:rPr>
-        <w:t xml:space="preserve"> and </w:t>
-      </w:r>
-      <w:r>
-        <w:rPr>
-          <w:sz w:val="32"/>
-          <w:szCs w:val="32"/>
-        </w:rPr>
-        <w:t>img_0</w:t>
-      </w:r>
-      <w:r>
-        <w:rPr>
-          <w:sz w:val="32"/>
-          <w:szCs w:val="32"/>
-        </w:rPr>
-        <w:t>6</w:t>
-      </w:r>
-      <w:r>
-        <w:rPr>
-          <w:sz w:val="32"/>
-          <w:szCs w:val="32"/>
-        </w:rPr>
-        <w:t>.</w:t>
-      </w:r>
-    </w:p>
-    <w:p>
-      <w:pPr>
-        <w:rPr>
-          <w:sz w:val="32"/>
-          <w:szCs w:val="32"/>
-        </w:rPr>
-      </w:pPr>
-      <w:r>
-        <w:rPr>
-          <w:sz w:val="32"/>
-          <w:szCs w:val="32"/>
-        </w:rPr>
-        <w:t>Section_06(</w:t>
-      </w:r>
-      <w:r>
-        <w:rPr>
-          <w:sz w:val="32"/>
-          <w:szCs w:val="32"/>
-        </w:rPr>
-        <w:t>Kevoo</w:t>
-      </w:r>
-      <w:r>
-        <w:rPr>
-          <w:sz w:val="32"/>
-          <w:szCs w:val="32"/>
-        </w:rPr>
-        <w:t>):</w:t>
-      </w:r>
-    </w:p>
-    <w:p>
-      <w:pPr>
-        <w:rPr>
-          <w:sz w:val="32"/>
-          <w:szCs w:val="32"/>
-        </w:rPr>
-      </w:pPr>
-      <w:r>
-        <w:rPr>
-          <w:sz w:val="32"/>
-          <w:szCs w:val="32"/>
-        </w:rPr>
-        <w:t>Include frequently asked questions</w:t>
-      </w:r>
-    </w:p>
-    <w:p>
-      <w:pPr>
-        <w:rPr>
-          <w:sz w:val="32"/>
-          <w:szCs w:val="32"/>
-        </w:rPr>
-      </w:pPr>
-      <w:r>
-        <w:rPr>
-          <w:sz w:val="32"/>
-          <w:szCs w:val="32"/>
-        </w:rPr>
-        <w:t>Section_07(</w:t>
-      </w:r>
-      <w:r>
-        <w:rPr>
-          <w:sz w:val="32"/>
-          <w:szCs w:val="32"/>
-        </w:rPr>
-        <w:t>Nyakenda</w:t>
-      </w:r>
-      <w:r>
-        <w:rPr>
-          <w:sz w:val="32"/>
-          <w:szCs w:val="32"/>
-        </w:rPr>
-        <w:t>):</w:t>
-      </w:r>
-    </w:p>
-    <w:p>
-      <w:pPr>
-        <w:rPr>
-          <w:sz w:val="32"/>
-          <w:szCs w:val="32"/>
-        </w:rPr>
-      </w:pPr>
-      <w:r>
-        <w:rPr>
-          <w:sz w:val="32"/>
-          <w:szCs w:val="32"/>
-        </w:rPr>
-        <w:t xml:space="preserve">Include </w:t>
+        <w:t>img_03,</w:t>
       </w:r>
       <w:r>
         <w:rPr>
@@ -593,15 +579,30 @@
           <w:sz w:val="32"/>
           <w:szCs w:val="32"/>
         </w:rPr>
-        <w:t>cards</w:t>
-      </w:r>
-      <w:r>
-        <w:rPr>
-          <w:sz w:val="32"/>
-          <w:szCs w:val="32"/>
-        </w:rPr>
-        <w:t xml:space="preserve"> with effect within it when hover</w:t>
-      </w:r>
+        <w:t>img_04,</w:t>
+      </w:r>
+      <w:r>
+        <w:rPr>
+          <w:sz w:val="32"/>
+          <w:szCs w:val="32"/>
+        </w:rPr>
+        <w:t xml:space="preserve"> </w:t>
+      </w:r>
+      <w:r>
+        <w:rPr>
+          <w:sz w:val="32"/>
+          <w:szCs w:val="32"/>
+        </w:rPr>
+        <w:t>img_05 and img_06.</w:t>
+      </w:r>
+    </w:p>
+    <w:p>
+      <w:pPr>
+        <w:rPr>
+          <w:sz w:val="32"/>
+          <w:szCs w:val="32"/>
+        </w:rPr>
+      </w:pPr>
     </w:p>
     <w:p>
       <w:pPr>
@@ -827,6 +828,7 @@
     <w:lsdException w:name="HTML Sample" w:semiHidden="1" w:unhideWhenUsed="1"/>
     <w:lsdException w:name="HTML Typewriter" w:semiHidden="1" w:unhideWhenUsed="1"/>
     <w:lsdException w:name="HTML Variable" w:semiHidden="1" w:unhideWhenUsed="1"/>
+    <w:lsdException w:name="Normal Table" w:semiHidden="1" w:unhideWhenUsed="1"/>
     <w:lsdException w:name="annotation subject" w:semiHidden="1" w:unhideWhenUsed="1"/>
     <w:lsdException w:name="No List" w:semiHidden="1" w:unhideWhenUsed="1"/>
     <w:lsdException w:name="Outline List 1" w:semiHidden="1" w:unhideWhenUsed="1"/>
@@ -873,8 +875,10 @@
     <w:lsdException w:name="Table Subtle 2" w:semiHidden="1" w:unhideWhenUsed="1"/>
     <w:lsdException w:name="Table Web 1" w:semiHidden="1" w:unhideWhenUsed="1"/>
     <w:lsdException w:name="Table Web 2" w:semiHidden="1" w:unhideWhenUsed="1"/>
+    <w:lsdException w:name="Table Web 3" w:semiHidden="1" w:unhideWhenUsed="1"/>
     <w:lsdException w:name="Balloon Text" w:semiHidden="1" w:unhideWhenUsed="1"/>
     <w:lsdException w:name="Table Grid" w:uiPriority="39"/>
+    <w:lsdException w:name="Table Theme" w:semiHidden="1" w:unhideWhenUsed="1"/>
     <w:lsdException w:name="Placeholder Text" w:semiHidden="1"/>
     <w:lsdException w:name="No Spacing" w:uiPriority="1" w:qFormat="1"/>
     <w:lsdException w:name="Light Shading" w:uiPriority="60"/>

</xml_diff>